<commit_message>
added min max plot
</commit_message>
<xml_diff>
--- a/Assignment1.docx
+++ b/Assignment1.docx
@@ -168,6 +168,49 @@
         </w:rPr>
         <w:t xml:space="preserve"> </w:t>
       </w:r>
+      <w:r>
+        <w:rPr>
+          <w:rFonts w:ascii="David" w:hAnsi="David" w:cs="David"/>
+          <w:sz w:val="26"/>
+          <w:szCs w:val="26"/>
+          <w:rtl/>
+        </w:rPr>
+        <w:drawing>
+          <wp:inline distT="0" distB="0" distL="0" distR="0" wp14:anchorId="16BA8780" wp14:editId="3BAA5AC1">
+            <wp:extent cx="5274310" cy="3956050"/>
+            <wp:effectExtent l="0" t="0" r="2540" b="6350"/>
+            <wp:docPr id="1" name="תמונה 1"/>
+            <wp:cNvGraphicFramePr>
+              <a:graphicFrameLocks xmlns:a="http://schemas.openxmlformats.org/drawingml/2006/main" noChangeAspect="1"/>
+            </wp:cNvGraphicFramePr>
+            <a:graphic xmlns:a="http://schemas.openxmlformats.org/drawingml/2006/main">
+              <a:graphicData uri="http://schemas.openxmlformats.org/drawingml/2006/picture">
+                <pic:pic xmlns:pic="http://schemas.openxmlformats.org/drawingml/2006/picture">
+                  <pic:nvPicPr>
+                    <pic:cNvPr id="1" name=""/>
+                    <pic:cNvPicPr/>
+                  </pic:nvPicPr>
+                  <pic:blipFill>
+                    <a:blip r:embed="rId7"/>
+                    <a:stretch>
+                      <a:fillRect/>
+                    </a:stretch>
+                  </pic:blipFill>
+                  <pic:spPr>
+                    <a:xfrm>
+                      <a:off x="0" y="0"/>
+                      <a:ext cx="5274310" cy="3956050"/>
+                    </a:xfrm>
+                    <a:prstGeom prst="rect">
+                      <a:avLst/>
+                    </a:prstGeom>
+                  </pic:spPr>
+                </pic:pic>
+              </a:graphicData>
+            </a:graphic>
+          </wp:inline>
+        </w:drawing>
+      </w:r>
     </w:p>
     <w:p>
       <w:pPr>
@@ -207,7 +250,7 @@
           <w:szCs w:val="24"/>
           <w:rtl/>
         </w:rPr>
-        <w:t>כפי שניתן לראות בגרף 1</w:t>
+        <w:t>כפי שניתן לראות בגרף</w:t>
       </w:r>
       <w:r>
         <w:rPr>
@@ -216,7 +259,34 @@
           <w:szCs w:val="24"/>
           <w:rtl/>
         </w:rPr>
-        <w:t>, ככל שגודל המדגם גדל כך השגיאה קטנה. נשים לב כי המדגם נבחר רנדומלית ולכן ככל שהוא גדול יותר כך ההסברות שהוא מייצג טוב יותר את ההתפלגות גדלה (וההסתברות ל</w:t>
+        <w:t xml:space="preserve"> </w:t>
+      </w:r>
+      <w:r>
+        <w:rPr>
+          <w:rFonts w:asciiTheme="minorBidi" w:hAnsiTheme="minorBidi" w:hint="cs"/>
+          <w:sz w:val="24"/>
+          <w:szCs w:val="24"/>
+          <w:rtl/>
+        </w:rPr>
+        <w:t>1</w:t>
+      </w:r>
+      <w:r>
+        <w:rPr>
+          <w:rFonts w:asciiTheme="minorBidi" w:hAnsiTheme="minorBidi" w:hint="cs"/>
+          <w:sz w:val="24"/>
+          <w:szCs w:val="24"/>
+          <w:rtl/>
+        </w:rPr>
+        <w:t xml:space="preserve"> (הכחול),</w:t>
+      </w:r>
+      <w:r>
+        <w:rPr>
+          <w:rFonts w:asciiTheme="minorBidi" w:hAnsiTheme="minorBidi" w:hint="cs"/>
+          <w:sz w:val="24"/>
+          <w:szCs w:val="24"/>
+          <w:rtl/>
+        </w:rPr>
+        <w:t xml:space="preserve"> ככל שגודל המדגם גדל כך השגיאה קטנה. נשים לב כי המדגם נבחר רנדומלית ולכן ככל שהוא גדול יותר כך ההסברות שהוא מייצג טוב יותר את ההתפלגות גדלה (וההסתברות ל</w:t>
       </w:r>
       <w:r>
         <w:rPr>
@@ -267,7 +337,42 @@
           <w:szCs w:val="24"/>
           <w:rtl/>
         </w:rPr>
-        <w:t xml:space="preserve">כפי שניתן לראות בגרף 2, התקבלו תוצאות שונות עבור ריצות שונות על </w:t>
+        <w:t xml:space="preserve">כפי שניתן לראות בגרף </w:t>
+      </w:r>
+      <w:r>
+        <w:rPr>
+          <w:rFonts w:asciiTheme="minorBidi" w:hAnsiTheme="minorBidi" w:hint="cs"/>
+          <w:sz w:val="24"/>
+          <w:szCs w:val="24"/>
+          <w:rtl/>
+        </w:rPr>
+        <w:t>1</w:t>
+      </w:r>
+      <w:r>
+        <w:rPr>
+          <w:rFonts w:asciiTheme="minorBidi" w:hAnsiTheme="minorBidi" w:hint="cs"/>
+          <w:sz w:val="24"/>
+          <w:szCs w:val="24"/>
+        </w:rPr>
+        <w:t xml:space="preserve"> </w:t>
+      </w:r>
+      <w:r>
+        <w:rPr>
+          <w:rFonts w:asciiTheme="minorBidi" w:hAnsiTheme="minorBidi" w:hint="cs"/>
+          <w:sz w:val="24"/>
+          <w:szCs w:val="24"/>
+          <w:rtl/>
+        </w:rPr>
+        <w:t>(בירוק ובאדום),</w:t>
+      </w:r>
+      <w:r>
+        <w:rPr>
+          <w:rFonts w:asciiTheme="minorBidi" w:hAnsiTheme="minorBidi" w:hint="cs"/>
+          <w:sz w:val="24"/>
+          <w:szCs w:val="24"/>
+          <w:rtl/>
+        </w:rPr>
+        <w:t xml:space="preserve"> התקבלו תוצאות שונות עבור ריצות שונות על </w:t>
       </w:r>
       <w:r>
         <w:rPr>
@@ -300,7 +405,6 @@
           <w:rFonts w:asciiTheme="minorBidi" w:hAnsiTheme="minorBidi"/>
           <w:sz w:val="24"/>
           <w:szCs w:val="24"/>
-          <w:rtl/>
         </w:rPr>
       </w:pPr>
       <w:r>
@@ -310,7 +414,17 @@
           <w:szCs w:val="24"/>
           <w:rtl/>
         </w:rPr>
-        <w:t>כפי שניתן לראות בגרף 2, ככל שגודל המדגם גדל, בנוסף לירידת השגיאה הממוצעת, גם ההבדל בין שתי התוצאות קטן. כלומר ההפרש בין התוצאה המקסימלית לתוצאה המינימלית קטן. ניתן להסיק כי מגמה זו נובעת מהגדלת המדגם, שכן בפעולה זו ההסתברות לקבלת מדגם לא מייצג היטב את ההתפלגות (</w:t>
+        <w:t xml:space="preserve">כפי שניתן לראות בגרף 2, ככל שגודל המדגם גדל, בנוסף לירידת השגיאה הממוצעת, גם ההבדל בין שתי התוצאות קטן. כלומר ההפרש בין התוצאה המקסימלית לתוצאה המינימלית קטן. ניתן להסיק כי מגמה זו נובעת מהגדלת </w:t>
+      </w:r>
+      <w:r>
+        <w:rPr>
+          <w:rFonts w:asciiTheme="minorBidi" w:hAnsiTheme="minorBidi" w:hint="cs"/>
+          <w:sz w:val="24"/>
+          <w:szCs w:val="24"/>
+          <w:rtl/>
+        </w:rPr>
+        <w:lastRenderedPageBreak/>
+        <w:t>המדגם, שכן בפעולה זו ההסתברות לקבלת מדגם לא מייצג היטב את ההתפלגות (</w:t>
       </w:r>
       <w:r>
         <w:rPr>
@@ -332,7 +446,322 @@
     </w:p>
     <w:p>
       <w:pPr>
-        <w:rPr>
+        <w:pStyle w:val="a7"/>
+        <w:rPr>
+          <w:rFonts w:asciiTheme="minorBidi" w:hAnsiTheme="minorBidi"/>
+          <w:sz w:val="24"/>
+          <w:szCs w:val="24"/>
+        </w:rPr>
+      </w:pPr>
+    </w:p>
+    <w:p>
+      <w:pPr>
+        <w:pStyle w:val="a7"/>
+        <w:numPr>
+          <w:ilvl w:val="0"/>
+          <w:numId w:val="1"/>
+        </w:numPr>
+        <w:rPr>
+          <w:rFonts w:asciiTheme="minorBidi" w:hAnsiTheme="minorBidi"/>
+          <w:sz w:val="24"/>
+          <w:szCs w:val="24"/>
+        </w:rPr>
+      </w:pPr>
+      <w:r>
+        <w:rPr>
+          <w:rFonts w:asciiTheme="minorBidi" w:hAnsiTheme="minorBidi" w:cs="Arial"/>
+          <w:sz w:val="24"/>
+          <w:szCs w:val="24"/>
+          <w:rtl/>
+        </w:rPr>
+        <w:drawing>
+          <wp:anchor distT="0" distB="0" distL="114300" distR="114300" simplePos="0" relativeHeight="251658240" behindDoc="0" locked="0" layoutInCell="1" allowOverlap="1" wp14:anchorId="2E985CF5" wp14:editId="1D909F8F">
+            <wp:simplePos x="0" y="0"/>
+            <wp:positionH relativeFrom="column">
+              <wp:posOffset>505692</wp:posOffset>
+            </wp:positionH>
+            <wp:positionV relativeFrom="paragraph">
+              <wp:posOffset>49471</wp:posOffset>
+            </wp:positionV>
+            <wp:extent cx="3927764" cy="2895135"/>
+            <wp:effectExtent l="0" t="0" r="0" b="635"/>
+            <wp:wrapSquare wrapText="bothSides"/>
+            <wp:docPr id="4" name="תמונה 4"/>
+            <wp:cNvGraphicFramePr>
+              <a:graphicFrameLocks xmlns:a="http://schemas.openxmlformats.org/drawingml/2006/main" noChangeAspect="1"/>
+            </wp:cNvGraphicFramePr>
+            <a:graphic xmlns:a="http://schemas.openxmlformats.org/drawingml/2006/main">
+              <a:graphicData uri="http://schemas.openxmlformats.org/drawingml/2006/picture">
+                <pic:pic xmlns:pic="http://schemas.openxmlformats.org/drawingml/2006/picture">
+                  <pic:nvPicPr>
+                    <pic:cNvPr id="1" name=""/>
+                    <pic:cNvPicPr/>
+                  </pic:nvPicPr>
+                  <pic:blipFill rotWithShape="1">
+                    <a:blip r:embed="rId8">
+                      <a:extLst>
+                        <a:ext uri="{28A0092B-C50C-407E-A947-70E740481C1C}">
+                          <a14:useLocalDpi xmlns:a14="http://schemas.microsoft.com/office/drawing/2010/main" val="0"/>
+                        </a:ext>
+                      </a:extLst>
+                    </a:blip>
+                    <a:srcRect l="1863" t="1355" r="2074" b="4235"/>
+                    <a:stretch/>
+                  </pic:blipFill>
+                  <pic:spPr bwMode="auto">
+                    <a:xfrm>
+                      <a:off x="0" y="0"/>
+                      <a:ext cx="3928587" cy="2895742"/>
+                    </a:xfrm>
+                    <a:prstGeom prst="rect">
+                      <a:avLst/>
+                    </a:prstGeom>
+                    <a:ln>
+                      <a:noFill/>
+                    </a:ln>
+                    <a:extLst>
+                      <a:ext uri="{53640926-AAD7-44D8-BBD7-CCE9431645EC}">
+                        <a14:shadowObscured xmlns:a14="http://schemas.microsoft.com/office/drawing/2010/main"/>
+                      </a:ext>
+                    </a:extLst>
+                  </pic:spPr>
+                </pic:pic>
+              </a:graphicData>
+            </a:graphic>
+            <wp14:sizeRelH relativeFrom="page">
+              <wp14:pctWidth>0</wp14:pctWidth>
+            </wp14:sizeRelH>
+            <wp14:sizeRelV relativeFrom="page">
+              <wp14:pctHeight>0</wp14:pctHeight>
+            </wp14:sizeRelV>
+          </wp:anchor>
+        </w:drawing>
+      </w:r>
+      <w:r>
+        <w:rPr>
+          <w:rFonts w:asciiTheme="minorBidi" w:hAnsiTheme="minorBidi" w:hint="cs"/>
+          <w:sz w:val="24"/>
+          <w:szCs w:val="24"/>
+          <w:rtl/>
+        </w:rPr>
+        <w:t xml:space="preserve">  </w:t>
+      </w:r>
+    </w:p>
+    <w:p>
+      <w:pPr>
+        <w:rPr>
+          <w:rFonts w:asciiTheme="minorBidi" w:hAnsiTheme="minorBidi"/>
+          <w:sz w:val="24"/>
+          <w:szCs w:val="24"/>
+          <w:rtl/>
+        </w:rPr>
+      </w:pPr>
+    </w:p>
+    <w:p>
+      <w:pPr>
+        <w:rPr>
+          <w:rFonts w:asciiTheme="minorBidi" w:hAnsiTheme="minorBidi"/>
+          <w:sz w:val="24"/>
+          <w:szCs w:val="24"/>
+          <w:rtl/>
+        </w:rPr>
+      </w:pPr>
+    </w:p>
+    <w:p>
+      <w:pPr>
+        <w:rPr>
+          <w:rFonts w:asciiTheme="minorBidi" w:hAnsiTheme="minorBidi"/>
+          <w:sz w:val="24"/>
+          <w:szCs w:val="24"/>
+          <w:rtl/>
+        </w:rPr>
+      </w:pPr>
+    </w:p>
+    <w:p>
+      <w:pPr>
+        <w:rPr>
+          <w:rFonts w:asciiTheme="minorBidi" w:hAnsiTheme="minorBidi"/>
+          <w:sz w:val="24"/>
+          <w:szCs w:val="24"/>
+          <w:rtl/>
+        </w:rPr>
+      </w:pPr>
+    </w:p>
+    <w:p>
+      <w:pPr>
+        <w:rPr>
+          <w:rFonts w:asciiTheme="minorBidi" w:hAnsiTheme="minorBidi"/>
+          <w:sz w:val="24"/>
+          <w:szCs w:val="24"/>
+          <w:rtl/>
+        </w:rPr>
+      </w:pPr>
+    </w:p>
+    <w:p>
+      <w:pPr>
+        <w:rPr>
+          <w:rFonts w:asciiTheme="minorBidi" w:hAnsiTheme="minorBidi"/>
+          <w:sz w:val="24"/>
+          <w:szCs w:val="24"/>
+          <w:rtl/>
+        </w:rPr>
+      </w:pPr>
+    </w:p>
+    <w:p>
+      <w:pPr>
+        <w:rPr>
+          <w:rFonts w:asciiTheme="minorBidi" w:hAnsiTheme="minorBidi"/>
+          <w:sz w:val="24"/>
+          <w:szCs w:val="24"/>
+          <w:rtl/>
+        </w:rPr>
+      </w:pPr>
+    </w:p>
+    <w:p>
+      <w:pPr>
+        <w:rPr>
+          <w:rFonts w:asciiTheme="minorBidi" w:hAnsiTheme="minorBidi"/>
+          <w:sz w:val="24"/>
+          <w:szCs w:val="24"/>
+          <w:rtl/>
+        </w:rPr>
+      </w:pPr>
+    </w:p>
+    <w:p>
+      <w:pPr>
+        <w:rPr>
+          <w:rFonts w:asciiTheme="minorBidi" w:hAnsiTheme="minorBidi"/>
+          <w:sz w:val="24"/>
+          <w:szCs w:val="24"/>
+          <w:rtl/>
+        </w:rPr>
+      </w:pPr>
+    </w:p>
+    <w:p>
+      <w:pPr>
+        <w:rPr>
+          <w:rFonts w:asciiTheme="minorBidi" w:hAnsiTheme="minorBidi" w:hint="cs"/>
+          <w:sz w:val="24"/>
+          <w:szCs w:val="24"/>
+          <w:rtl/>
+        </w:rPr>
+      </w:pPr>
+    </w:p>
+    <w:p>
+      <w:pPr>
+        <w:ind w:left="720"/>
+        <w:rPr>
+          <w:rFonts w:asciiTheme="minorBidi" w:hAnsiTheme="minorBidi"/>
+          <w:sz w:val="24"/>
+          <w:szCs w:val="24"/>
+          <w:rtl/>
+        </w:rPr>
+      </w:pPr>
+      <w:r>
+        <w:rPr>
+          <w:rFonts w:cs="Arial"/>
+          <w:rtl/>
+        </w:rPr>
+        <w:drawing>
+          <wp:anchor distT="0" distB="0" distL="114300" distR="114300" simplePos="0" relativeHeight="251659264" behindDoc="1" locked="0" layoutInCell="1" allowOverlap="1" wp14:anchorId="012CE6BC" wp14:editId="3617E72C">
+            <wp:simplePos x="0" y="0"/>
+            <wp:positionH relativeFrom="column">
+              <wp:posOffset>574967</wp:posOffset>
+            </wp:positionH>
+            <wp:positionV relativeFrom="paragraph">
+              <wp:posOffset>5439</wp:posOffset>
+            </wp:positionV>
+            <wp:extent cx="4029710" cy="3021965"/>
+            <wp:effectExtent l="0" t="0" r="8890" b="6985"/>
+            <wp:wrapTight wrapText="bothSides">
+              <wp:wrapPolygon edited="0">
+                <wp:start x="0" y="0"/>
+                <wp:lineTo x="0" y="21514"/>
+                <wp:lineTo x="21546" y="21514"/>
+                <wp:lineTo x="21546" y="0"/>
+                <wp:lineTo x="0" y="0"/>
+              </wp:wrapPolygon>
+            </wp:wrapTight>
+            <wp:docPr id="6" name="תמונה 6"/>
+            <wp:cNvGraphicFramePr>
+              <a:graphicFrameLocks xmlns:a="http://schemas.openxmlformats.org/drawingml/2006/main" noChangeAspect="1"/>
+            </wp:cNvGraphicFramePr>
+            <a:graphic xmlns:a="http://schemas.openxmlformats.org/drawingml/2006/main">
+              <a:graphicData uri="http://schemas.openxmlformats.org/drawingml/2006/picture">
+                <pic:pic xmlns:pic="http://schemas.openxmlformats.org/drawingml/2006/picture">
+                  <pic:nvPicPr>
+                    <pic:cNvPr id="1" name=""/>
+                    <pic:cNvPicPr/>
+                  </pic:nvPicPr>
+                  <pic:blipFill>
+                    <a:blip r:embed="rId9">
+                      <a:extLst>
+                        <a:ext uri="{28A0092B-C50C-407E-A947-70E740481C1C}">
+                          <a14:useLocalDpi xmlns:a14="http://schemas.microsoft.com/office/drawing/2010/main" val="0"/>
+                        </a:ext>
+                      </a:extLst>
+                    </a:blip>
+                    <a:stretch>
+                      <a:fillRect/>
+                    </a:stretch>
+                  </pic:blipFill>
+                  <pic:spPr>
+                    <a:xfrm>
+                      <a:off x="0" y="0"/>
+                      <a:ext cx="4029710" cy="3021965"/>
+                    </a:xfrm>
+                    <a:prstGeom prst="rect">
+                      <a:avLst/>
+                    </a:prstGeom>
+                  </pic:spPr>
+                </pic:pic>
+              </a:graphicData>
+            </a:graphic>
+            <wp14:sizeRelH relativeFrom="margin">
+              <wp14:pctWidth>0</wp14:pctWidth>
+            </wp14:sizeRelH>
+            <wp14:sizeRelV relativeFrom="margin">
+              <wp14:pctHeight>0</wp14:pctHeight>
+            </wp14:sizeRelV>
+          </wp:anchor>
+        </w:drawing>
+      </w:r>
+      <w:r>
+        <w:rPr>
+          <w:rFonts w:asciiTheme="minorBidi" w:hAnsiTheme="minorBidi"/>
+          <w:sz w:val="24"/>
+          <w:szCs w:val="24"/>
+        </w:rPr>
+        <w:t>.f</w:t>
+      </w:r>
+      <w:r>
+        <w:rPr>
+          <w:rFonts w:asciiTheme="minorBidi" w:hAnsiTheme="minorBidi" w:hint="cs"/>
+          <w:sz w:val="24"/>
+          <w:szCs w:val="24"/>
+          <w:rtl/>
+        </w:rPr>
+        <w:t xml:space="preserve"> </w:t>
+      </w:r>
+    </w:p>
+    <w:p>
+      <w:pPr>
+        <w:ind w:firstLine="720"/>
+        <w:rPr>
+          <w:rFonts w:asciiTheme="minorBidi" w:hAnsiTheme="minorBidi" w:hint="cs"/>
+          <w:sz w:val="24"/>
+          <w:szCs w:val="24"/>
+          <w:rtl/>
+        </w:rPr>
+      </w:pPr>
+    </w:p>
+    <w:p>
+      <w:pPr>
+        <w:pStyle w:val="a7"/>
+        <w:rPr>
+          <w:rFonts w:asciiTheme="minorBidi" w:hAnsiTheme="minorBidi"/>
+          <w:sz w:val="24"/>
+          <w:szCs w:val="24"/>
           <w:rtl/>
         </w:rPr>
       </w:pPr>
@@ -344,12 +773,382 @@
           <w:rtl/>
         </w:rPr>
       </w:pPr>
-      <w:r>
-        <w:rPr>
-          <w:rtl/>
-        </w:rPr>
-        <w:br w:type="page"/>
-      </w:r>
+    </w:p>
+    <w:p>
+      <w:pPr>
+        <w:bidi w:val="0"/>
+        <w:rPr>
+          <w:rtl/>
+        </w:rPr>
+      </w:pPr>
+    </w:p>
+    <w:p>
+      <w:pPr>
+        <w:bidi w:val="0"/>
+        <w:rPr>
+          <w:rtl/>
+        </w:rPr>
+      </w:pPr>
+    </w:p>
+    <w:p>
+      <w:pPr>
+        <w:bidi w:val="0"/>
+        <w:rPr>
+          <w:rtl/>
+        </w:rPr>
+      </w:pPr>
+    </w:p>
+    <w:p>
+      <w:pPr>
+        <w:bidi w:val="0"/>
+        <w:rPr>
+          <w:rtl/>
+        </w:rPr>
+      </w:pPr>
+    </w:p>
+    <w:p>
+      <w:pPr>
+        <w:bidi w:val="0"/>
+        <w:rPr>
+          <w:rtl/>
+        </w:rPr>
+      </w:pPr>
+    </w:p>
+    <w:p>
+      <w:pPr>
+        <w:bidi w:val="0"/>
+        <w:rPr>
+          <w:rtl/>
+        </w:rPr>
+      </w:pPr>
+    </w:p>
+    <w:p>
+      <w:pPr>
+        <w:bidi w:val="0"/>
+        <w:rPr>
+          <w:rtl/>
+        </w:rPr>
+      </w:pPr>
+      <w:r>
+        <w:rPr>
+          <w:rFonts w:asciiTheme="minorBidi" w:hAnsiTheme="minorBidi"/>
+          <w:sz w:val="24"/>
+          <w:szCs w:val="24"/>
+        </w:rPr>
+        <w:drawing>
+          <wp:anchor distT="0" distB="0" distL="114300" distR="114300" simplePos="0" relativeHeight="251657728" behindDoc="0" locked="0" layoutInCell="1" allowOverlap="1" wp14:anchorId="5368B653" wp14:editId="2C64A5C1">
+            <wp:simplePos x="0" y="0"/>
+            <wp:positionH relativeFrom="column">
+              <wp:posOffset>624042</wp:posOffset>
+            </wp:positionH>
+            <wp:positionV relativeFrom="paragraph">
+              <wp:posOffset>226060</wp:posOffset>
+            </wp:positionV>
+            <wp:extent cx="3972560" cy="2904490"/>
+            <wp:effectExtent l="0" t="0" r="0" b="0"/>
+            <wp:wrapTopAndBottom/>
+            <wp:docPr id="5" name="תמונה 5"/>
+            <wp:cNvGraphicFramePr>
+              <a:graphicFrameLocks xmlns:a="http://schemas.openxmlformats.org/drawingml/2006/main" noChangeAspect="1"/>
+            </wp:cNvGraphicFramePr>
+            <a:graphic xmlns:a="http://schemas.openxmlformats.org/drawingml/2006/main">
+              <a:graphicData uri="http://schemas.openxmlformats.org/drawingml/2006/picture">
+                <pic:pic xmlns:pic="http://schemas.openxmlformats.org/drawingml/2006/picture">
+                  <pic:nvPicPr>
+                    <pic:cNvPr id="1" name=""/>
+                    <pic:cNvPicPr/>
+                  </pic:nvPicPr>
+                  <pic:blipFill rotWithShape="1">
+                    <a:blip r:embed="rId10">
+                      <a:extLst>
+                        <a:ext uri="{28A0092B-C50C-407E-A947-70E740481C1C}">
+                          <a14:useLocalDpi xmlns:a14="http://schemas.microsoft.com/office/drawing/2010/main" val="0"/>
+                        </a:ext>
+                      </a:extLst>
+                    </a:blip>
+                    <a:srcRect l="1778" t="1855" r="1182" b="3000"/>
+                    <a:stretch/>
+                  </pic:blipFill>
+                  <pic:spPr bwMode="auto">
+                    <a:xfrm>
+                      <a:off x="0" y="0"/>
+                      <a:ext cx="3972560" cy="2904490"/>
+                    </a:xfrm>
+                    <a:prstGeom prst="rect">
+                      <a:avLst/>
+                    </a:prstGeom>
+                    <a:ln>
+                      <a:noFill/>
+                    </a:ln>
+                    <a:extLst>
+                      <a:ext uri="{53640926-AAD7-44D8-BBD7-CCE9431645EC}">
+                        <a14:shadowObscured xmlns:a14="http://schemas.microsoft.com/office/drawing/2010/main"/>
+                      </a:ext>
+                    </a:extLst>
+                  </pic:spPr>
+                </pic:pic>
+              </a:graphicData>
+            </a:graphic>
+            <wp14:sizeRelH relativeFrom="page">
+              <wp14:pctWidth>0</wp14:pctWidth>
+            </wp14:sizeRelH>
+            <wp14:sizeRelV relativeFrom="page">
+              <wp14:pctHeight>0</wp14:pctHeight>
+            </wp14:sizeRelV>
+          </wp:anchor>
+        </w:drawing>
+      </w:r>
+      <w:r>
+        <w:rPr>
+          <w:rFonts w:asciiTheme="minorBidi" w:hAnsiTheme="minorBidi"/>
+          <w:sz w:val="24"/>
+          <w:szCs w:val="24"/>
+        </w:rPr>
+        <w:t xml:space="preserve">   </w:t>
+      </w:r>
+    </w:p>
+    <w:p>
+      <w:pPr>
+        <w:rPr>
+          <w:rtl/>
+        </w:rPr>
+      </w:pPr>
+      <w:r>
+        <w:rPr>
+          <w:rFonts w:asciiTheme="minorBidi" w:hAnsiTheme="minorBidi"/>
+          <w:sz w:val="24"/>
+          <w:szCs w:val="24"/>
+        </w:rPr>
+        <w:lastRenderedPageBreak/>
+        <w:t>f</w:t>
+      </w:r>
+      <w:r>
+        <w:rPr>
+          <w:rFonts w:hint="cs"/>
+          <w:rtl/>
+        </w:rPr>
+        <w:t xml:space="preserve">. כפי שניתן לראות מגרף 2, כאשר </w:t>
+      </w:r>
+      <w:r>
+        <w:t>k=1</w:t>
+      </w:r>
+      <w:r>
+        <w:rPr>
+          <w:rFonts w:hint="cs"/>
+          <w:rtl/>
+        </w:rPr>
+        <w:t xml:space="preserve"> קיבלנו את השגיאה המינ</w:t>
+      </w:r>
+      <w:r>
+        <w:rPr>
+          <w:rFonts w:hint="cs"/>
+          <w:rtl/>
+        </w:rPr>
+        <w:t>י</w:t>
+      </w:r>
+      <w:r>
+        <w:rPr>
+          <w:rFonts w:hint="cs"/>
+          <w:rtl/>
+        </w:rPr>
+        <w:t>מלית</w:t>
+      </w:r>
+      <w:r>
+        <w:rPr>
+          <w:rFonts w:hint="cs"/>
+          <w:rtl/>
+        </w:rPr>
+        <w:t>,</w:t>
+      </w:r>
+      <w:r>
+        <w:rPr>
+          <w:rFonts w:hint="cs"/>
+          <w:rtl/>
+        </w:rPr>
+        <w:t xml:space="preserve"> </w:t>
+      </w:r>
+      <w:r>
+        <w:rPr>
+          <w:rFonts w:hint="cs"/>
+          <w:rtl/>
+        </w:rPr>
+        <w:t xml:space="preserve">ואילו בגרף 3 ניתן לראות כי השגיאה המינימלית מתקבלת עבור </w:t>
+      </w:r>
+      <w:r>
+        <w:t>k=6</w:t>
+      </w:r>
+      <w:r>
+        <w:rPr>
+          <w:rFonts w:hint="cs"/>
+          <w:rtl/>
+        </w:rPr>
+        <w:t xml:space="preserve"> .</w:t>
+      </w:r>
+    </w:p>
+    <w:p>
+      <w:pPr>
+        <w:rPr>
+          <w:rtl/>
+        </w:rPr>
+      </w:pPr>
+      <w:r>
+        <w:rPr>
+          <w:rFonts w:hint="cs"/>
+          <w:rtl/>
+        </w:rPr>
+        <w:t xml:space="preserve">ההבדלים נוסעים מהסיבה שבניסוי השני (בגרף 3) 15% מהתיוגים במדגם </w:t>
+      </w:r>
+      <w:proofErr w:type="spellStart"/>
+      <w:r>
+        <w:rPr>
+          <w:rFonts w:hint="cs"/>
+          <w:rtl/>
+        </w:rPr>
+        <w:t>וב</w:t>
+      </w:r>
+      <w:proofErr w:type="spellEnd"/>
+      <w:r>
+        <w:t>test set</w:t>
+      </w:r>
+      <w:r>
+        <w:rPr>
+          <w:rFonts w:hint="cs"/>
+          <w:rtl/>
+        </w:rPr>
+        <w:t xml:space="preserve"> לא היו נכונים.</w:t>
+      </w:r>
+    </w:p>
+    <w:p>
+      <w:pPr>
+        <w:rPr>
+          <w:rtl/>
+        </w:rPr>
+      </w:pPr>
+      <w:r>
+        <w:rPr>
+          <w:rFonts w:hint="cs"/>
+          <w:rtl/>
+        </w:rPr>
+        <w:t>כאשר כל התיוגים נכונים, מא</w:t>
+      </w:r>
+      <w:r>
+        <w:rPr>
+          <w:rFonts w:hint="cs"/>
+          <w:rtl/>
+        </w:rPr>
+        <w:t>ח</w:t>
+      </w:r>
+      <w:r>
+        <w:rPr>
+          <w:rFonts w:hint="cs"/>
+          <w:rtl/>
+        </w:rPr>
+        <w:t>ר וקבוצת הטסט שלנו קטנה, מספיק לנו להתבונן בש</w:t>
+      </w:r>
+      <w:r>
+        <w:rPr>
+          <w:rFonts w:hint="cs"/>
+          <w:rtl/>
+        </w:rPr>
+        <w:t xml:space="preserve">כן </w:t>
+      </w:r>
+      <w:r>
+        <w:rPr>
+          <w:rFonts w:hint="cs"/>
+          <w:rtl/>
+        </w:rPr>
+        <w:t xml:space="preserve">אחד בשביל לקבל </w:t>
+      </w:r>
+      <w:r>
+        <w:rPr>
+          <w:rFonts w:hint="cs"/>
+          <w:rtl/>
+        </w:rPr>
+        <w:t>ב</w:t>
+      </w:r>
+      <w:r>
+        <w:rPr>
+          <w:rFonts w:hint="cs"/>
+          <w:rtl/>
+        </w:rPr>
+        <w:t>הסתברות גבוהה את התיוג הנכון, אך כאשר חלק מהתיוגים אינם נכונים</w:t>
+      </w:r>
+    </w:p>
+    <w:p>
+      <w:pPr>
+        <w:rPr>
+          <w:rFonts w:hint="cs"/>
+          <w:rtl/>
+        </w:rPr>
+      </w:pPr>
+      <w:r>
+        <w:rPr>
+          <w:rFonts w:hint="cs"/>
+          <w:rtl/>
+        </w:rPr>
+        <w:t xml:space="preserve"> ההסתברות לכך שיבחר שכן בעל תיוג </w:t>
+      </w:r>
+      <w:r>
+        <w:rPr>
+          <w:rFonts w:hint="cs"/>
+          <w:rtl/>
+        </w:rPr>
+        <w:t>"</w:t>
+      </w:r>
+      <w:r>
+        <w:rPr>
+          <w:rFonts w:hint="cs"/>
+          <w:rtl/>
+        </w:rPr>
+        <w:t>מושחת</w:t>
+      </w:r>
+      <w:r>
+        <w:rPr>
+          <w:rFonts w:hint="cs"/>
+          <w:rtl/>
+        </w:rPr>
+        <w:t>"</w:t>
+      </w:r>
+      <w:r>
+        <w:rPr>
+          <w:rFonts w:hint="cs"/>
+          <w:rtl/>
+        </w:rPr>
+        <w:t xml:space="preserve"> (</w:t>
+      </w:r>
+      <w:r>
+        <w:t>corrupted</w:t>
+      </w:r>
+      <w:r>
+        <w:rPr>
+          <w:rFonts w:hint="cs"/>
+          <w:rtl/>
+        </w:rPr>
+        <w:t xml:space="preserve">) גדולה יותר- גם בגלל שחלק מהשכנים (דוגמאות המדגם) לא מתויגים נכון ולא גם שהדוגמאות בטסט עצמו מתויגות לא נכון. כמו כן נשים לב שעבור </w:t>
+      </w:r>
+      <w:r>
+        <w:t>6-nn</w:t>
+      </w:r>
+      <w:r>
+        <w:rPr>
+          <w:rFonts w:hint="cs"/>
+          <w:rtl/>
+        </w:rPr>
+        <w:t xml:space="preserve"> אנחנו לוקחים את התיוג שמופיע הכי הרבה פעמים בין 6 שכנין הקרובים אליו ביותר ובכך מורידים את הסיכוי שהתיוג יקבע בעקבות שכן "מושחת".</w:t>
+      </w:r>
+    </w:p>
+    <w:p>
+      <w:pPr>
+        <w:bidi w:val="0"/>
+      </w:pPr>
+    </w:p>
+    <w:p>
+      <w:pPr>
+        <w:bidi w:val="0"/>
+        <w:rPr>
+          <w:rtl/>
+        </w:rPr>
+      </w:pPr>
     </w:p>
     <w:p>
       <w:pPr>
@@ -373,7 +1172,6 @@
           <w:u w:val="single"/>
           <w:rtl/>
         </w:rPr>
-        <w:lastRenderedPageBreak/>
         <w:t>שאלה</w:t>
       </w:r>
       <w:r>
@@ -1800,7 +2598,7 @@
       <w:pPr>
         <w:pStyle w:val="a7"/>
         <w:rPr>
-          <w:rFonts w:eastAsiaTheme="minorEastAsia"/>
+          <w:rFonts w:eastAsiaTheme="minorEastAsia" w:hint="cs"/>
           <w:i/>
         </w:rPr>
       </w:pPr>
@@ -5255,7 +6053,6 @@
           <w:sz w:val="26"/>
           <w:szCs w:val="26"/>
           <w:u w:val="single"/>
-          <w:rtl/>
         </w:rPr>
       </w:pPr>
       <w:r>
@@ -5268,7 +6065,6 @@
           <w:u w:val="single"/>
           <w:rtl/>
         </w:rPr>
-        <w:lastRenderedPageBreak/>
         <w:t>שאל</w:t>
       </w:r>
       <w:r>
@@ -5295,6 +6091,235 @@
         </w:rPr>
         <w:t>:</w:t>
       </w:r>
+      <w:r>
+        <w:rPr>
+          <w:rFonts w:ascii="Aharoni" w:hAnsi="Aharoni" w:cs="Aharoni" w:hint="cs"/>
+          <w:b/>
+          <w:bCs/>
+          <w:sz w:val="26"/>
+          <w:szCs w:val="26"/>
+          <w:u w:val="single"/>
+          <w:rtl/>
+        </w:rPr>
+        <w:t xml:space="preserve"> </w:t>
+      </w:r>
+    </w:p>
+    <w:p>
+      <w:pPr>
+        <w:pStyle w:val="a7"/>
+        <w:numPr>
+          <w:ilvl w:val="0"/>
+          <w:numId w:val="7"/>
+        </w:numPr>
+        <w:rPr>
+          <w:rFonts w:asciiTheme="minorBidi" w:hAnsiTheme="minorBidi"/>
+          <w:b/>
+          <w:bCs/>
+          <w:sz w:val="26"/>
+          <w:szCs w:val="26"/>
+          <w:u w:val="single"/>
+        </w:rPr>
+      </w:pPr>
+      <w:proofErr w:type="spellStart"/>
+      <w:r>
+        <w:rPr>
+          <w:rFonts w:asciiTheme="minorBidi" w:hAnsiTheme="minorBidi" w:hint="cs"/>
+          <w:sz w:val="24"/>
+          <w:szCs w:val="24"/>
+          <w:rtl/>
+        </w:rPr>
+        <w:t>שגשד</w:t>
+      </w:r>
+      <w:proofErr w:type="spellEnd"/>
+    </w:p>
+    <w:p>
+      <w:pPr>
+        <w:pStyle w:val="a7"/>
+        <w:numPr>
+          <w:ilvl w:val="0"/>
+          <w:numId w:val="7"/>
+        </w:numPr>
+        <w:rPr>
+          <w:rFonts w:asciiTheme="minorBidi" w:hAnsiTheme="minorBidi"/>
+          <w:b/>
+          <w:bCs/>
+          <w:sz w:val="26"/>
+          <w:szCs w:val="26"/>
+          <w:u w:val="single"/>
+        </w:rPr>
+      </w:pPr>
+      <w:r>
+        <w:rPr>
+          <w:rFonts w:asciiTheme="minorBidi" w:hAnsiTheme="minorBidi" w:hint="cs"/>
+          <w:sz w:val="24"/>
+          <w:szCs w:val="24"/>
+          <w:rtl/>
+        </w:rPr>
+        <w:t>להשלים פתרון של סהר.</w:t>
+      </w:r>
+    </w:p>
+    <w:p>
+      <w:pPr>
+        <w:pStyle w:val="a7"/>
+        <w:numPr>
+          <w:ilvl w:val="0"/>
+          <w:numId w:val="7"/>
+        </w:numPr>
+        <w:rPr>
+          <w:rFonts w:asciiTheme="minorBidi" w:hAnsiTheme="minorBidi"/>
+          <w:b/>
+          <w:bCs/>
+          <w:sz w:val="26"/>
+          <w:szCs w:val="26"/>
+          <w:u w:val="single"/>
+        </w:rPr>
+      </w:pPr>
+      <w:r>
+        <w:rPr>
+          <w:rFonts w:asciiTheme="minorBidi" w:hAnsiTheme="minorBidi" w:hint="cs"/>
+          <w:sz w:val="24"/>
+          <w:szCs w:val="24"/>
+          <w:rtl/>
+        </w:rPr>
+        <w:t xml:space="preserve">להשלים פתרון של סהר </w:t>
+      </w:r>
+      <w:r>
+        <w:rPr>
+          <w:rFonts w:asciiTheme="minorBidi" w:hAnsiTheme="minorBidi"/>
+          <w:sz w:val="24"/>
+          <w:szCs w:val="24"/>
+          <w:rtl/>
+        </w:rPr>
+        <w:t>–</w:t>
+      </w:r>
+      <w:r>
+        <w:rPr>
+          <w:rFonts w:asciiTheme="minorBidi" w:hAnsiTheme="minorBidi" w:hint="cs"/>
+          <w:sz w:val="24"/>
+          <w:szCs w:val="24"/>
+          <w:rtl/>
+        </w:rPr>
+        <w:t xml:space="preserve"> בגדול בגלל שאמרו ש</w:t>
+      </w:r>
+      <w:r>
+        <w:rPr>
+          <w:rFonts w:asciiTheme="minorBidi" w:hAnsiTheme="minorBidi"/>
+          <w:sz w:val="24"/>
+          <w:szCs w:val="24"/>
+        </w:rPr>
+        <w:t>h</w:t>
+      </w:r>
+      <w:r>
+        <w:rPr>
+          <w:rFonts w:asciiTheme="minorBidi" w:hAnsiTheme="minorBidi" w:hint="cs"/>
+          <w:sz w:val="24"/>
+          <w:szCs w:val="24"/>
+          <w:rtl/>
+        </w:rPr>
+        <w:t xml:space="preserve"> נבחר מתוך קבוצת </w:t>
+      </w:r>
+      <w:proofErr w:type="spellStart"/>
+      <w:r>
+        <w:rPr>
+          <w:rFonts w:asciiTheme="minorBidi" w:hAnsiTheme="minorBidi" w:hint="cs"/>
+          <w:sz w:val="24"/>
+          <w:szCs w:val="24"/>
+          <w:rtl/>
+        </w:rPr>
+        <w:t>היפוטזות</w:t>
+      </w:r>
+      <w:proofErr w:type="spellEnd"/>
+      <w:r>
+        <w:rPr>
+          <w:rFonts w:asciiTheme="minorBidi" w:hAnsiTheme="minorBidi" w:hint="cs"/>
+          <w:sz w:val="24"/>
+          <w:szCs w:val="24"/>
+          <w:rtl/>
+        </w:rPr>
+        <w:t xml:space="preserve"> שהורצו ב</w:t>
+      </w:r>
+      <w:r>
+        <w:rPr>
+          <w:rFonts w:asciiTheme="minorBidi" w:hAnsiTheme="minorBidi" w:hint="cs"/>
+          <w:sz w:val="24"/>
+          <w:szCs w:val="24"/>
+        </w:rPr>
+        <w:t>ERM</w:t>
+      </w:r>
+      <w:r>
+        <w:rPr>
+          <w:rFonts w:asciiTheme="minorBidi" w:hAnsiTheme="minorBidi" w:hint="cs"/>
+          <w:sz w:val="24"/>
+          <w:szCs w:val="24"/>
+          <w:rtl/>
+        </w:rPr>
+        <w:t xml:space="preserve"> אז בהכרח השגיאה שלו הנמוכה ביותר ואם בסעיף </w:t>
+      </w:r>
+      <w:r>
+        <w:rPr>
+          <w:rFonts w:asciiTheme="minorBidi" w:hAnsiTheme="minorBidi"/>
+          <w:sz w:val="24"/>
+          <w:szCs w:val="24"/>
+        </w:rPr>
+        <w:t>b</w:t>
+      </w:r>
+      <w:r>
+        <w:rPr>
+          <w:rFonts w:asciiTheme="minorBidi" w:hAnsiTheme="minorBidi" w:hint="cs"/>
+          <w:sz w:val="24"/>
+          <w:szCs w:val="24"/>
+          <w:rtl/>
+        </w:rPr>
+        <w:t xml:space="preserve"> ראינו שלכל היותר עבור </w:t>
+      </w:r>
+      <w:r>
+        <w:rPr>
+          <w:rFonts w:asciiTheme="minorBidi" w:hAnsiTheme="minorBidi"/>
+          <w:sz w:val="24"/>
+          <w:szCs w:val="24"/>
+        </w:rPr>
+        <w:t>a</w:t>
+      </w:r>
+      <w:r>
+        <w:rPr>
+          <w:rFonts w:asciiTheme="minorBidi" w:hAnsiTheme="minorBidi" w:hint="cs"/>
+          <w:sz w:val="24"/>
+          <w:szCs w:val="24"/>
+          <w:rtl/>
+        </w:rPr>
+        <w:t xml:space="preserve"> באותו התחום השגיאה לכל היותר אפסילון אז בהכרח גם במקרה הזה שהוא השגיאה לכל היותר אפסילון.</w:t>
+      </w:r>
+    </w:p>
+    <w:p>
+      <w:pPr>
+        <w:pStyle w:val="a7"/>
+        <w:numPr>
+          <w:ilvl w:val="0"/>
+          <w:numId w:val="7"/>
+        </w:numPr>
+        <w:rPr>
+          <w:rFonts w:asciiTheme="minorBidi" w:hAnsiTheme="minorBidi" w:hint="cs"/>
+          <w:b/>
+          <w:bCs/>
+          <w:sz w:val="26"/>
+          <w:szCs w:val="26"/>
+          <w:u w:val="single"/>
+          <w:rtl/>
+        </w:rPr>
+      </w:pPr>
+    </w:p>
+    <w:p>
+      <w:pPr>
+        <w:rPr>
+          <w:rFonts w:ascii="Aharoni" w:hAnsi="Aharoni" w:cs="Aharoni" w:hint="cs"/>
+          <w:b/>
+          <w:bCs/>
+          <w:sz w:val="26"/>
+          <w:szCs w:val="26"/>
+          <w:u w:val="single"/>
+          <w:rtl/>
+        </w:rPr>
+      </w:pPr>
     </w:p>
     <w:p>
       <w:pPr>
@@ -5375,7 +6400,7 @@
       </w:pPr>
     </w:p>
     <w:sectPr>
-      <w:headerReference w:type="default" r:id="rId7"/>
+      <w:headerReference w:type="default" r:id="rId11"/>
       <w:pgSz w:w="11906" w:h="16838"/>
       <w:pgMar w:top="1440" w:right="1800" w:bottom="1440" w:left="1800" w:header="708" w:footer="708" w:gutter="0"/>
       <w:cols w:space="708"/>
@@ -5802,16 +6827,108 @@
     </w:lvl>
   </w:abstractNum>
   <w:abstractNum w:abstractNumId="4" w15:restartNumberingAfterBreak="0">
-    <w:nsid w:val="78285CBA"/>
+    <w:nsid w:val="6544334D"/>
     <w:multiLevelType w:val="hybridMultilevel"/>
-    <w:tmpl w:val="DE16A81E"/>
-    <w:lvl w:ilvl="0" w:tplc="04090019">
+    <w:tmpl w:val="95E26D6E"/>
+    <w:lvl w:ilvl="0" w:tplc="FFFFFFFF">
       <w:start w:val="1"/>
       <w:numFmt w:val="lowerLetter"/>
       <w:lvlText w:val="%1."/>
       <w:lvlJc w:val="left"/>
       <w:pPr>
         <w:ind w:left="720" w:hanging="360"/>
+      </w:pPr>
+      <w:rPr>
+        <w:b w:val="0"/>
+        <w:bCs w:val="0"/>
+        <w:sz w:val="24"/>
+        <w:szCs w:val="24"/>
+      </w:rPr>
+    </w:lvl>
+    <w:lvl w:ilvl="1" w:tplc="FFFFFFFF" w:tentative="1">
+      <w:start w:val="1"/>
+      <w:numFmt w:val="lowerLetter"/>
+      <w:lvlText w:val="%2."/>
+      <w:lvlJc w:val="left"/>
+      <w:pPr>
+        <w:ind w:left="1440" w:hanging="360"/>
+      </w:pPr>
+    </w:lvl>
+    <w:lvl w:ilvl="2" w:tplc="FFFFFFFF" w:tentative="1">
+      <w:start w:val="1"/>
+      <w:numFmt w:val="lowerRoman"/>
+      <w:lvlText w:val="%3."/>
+      <w:lvlJc w:val="right"/>
+      <w:pPr>
+        <w:ind w:left="2160" w:hanging="180"/>
+      </w:pPr>
+    </w:lvl>
+    <w:lvl w:ilvl="3" w:tplc="FFFFFFFF" w:tentative="1">
+      <w:start w:val="1"/>
+      <w:numFmt w:val="decimal"/>
+      <w:lvlText w:val="%4."/>
+      <w:lvlJc w:val="left"/>
+      <w:pPr>
+        <w:ind w:left="2880" w:hanging="360"/>
+      </w:pPr>
+    </w:lvl>
+    <w:lvl w:ilvl="4" w:tplc="FFFFFFFF" w:tentative="1">
+      <w:start w:val="1"/>
+      <w:numFmt w:val="lowerLetter"/>
+      <w:lvlText w:val="%5."/>
+      <w:lvlJc w:val="left"/>
+      <w:pPr>
+        <w:ind w:left="3600" w:hanging="360"/>
+      </w:pPr>
+    </w:lvl>
+    <w:lvl w:ilvl="5" w:tplc="FFFFFFFF" w:tentative="1">
+      <w:start w:val="1"/>
+      <w:numFmt w:val="lowerRoman"/>
+      <w:lvlText w:val="%6."/>
+      <w:lvlJc w:val="right"/>
+      <w:pPr>
+        <w:ind w:left="4320" w:hanging="180"/>
+      </w:pPr>
+    </w:lvl>
+    <w:lvl w:ilvl="6" w:tplc="FFFFFFFF" w:tentative="1">
+      <w:start w:val="1"/>
+      <w:numFmt w:val="decimal"/>
+      <w:lvlText w:val="%7."/>
+      <w:lvlJc w:val="left"/>
+      <w:pPr>
+        <w:ind w:left="5040" w:hanging="360"/>
+      </w:pPr>
+    </w:lvl>
+    <w:lvl w:ilvl="7" w:tplc="FFFFFFFF" w:tentative="1">
+      <w:start w:val="1"/>
+      <w:numFmt w:val="lowerLetter"/>
+      <w:lvlText w:val="%8."/>
+      <w:lvlJc w:val="left"/>
+      <w:pPr>
+        <w:ind w:left="5760" w:hanging="360"/>
+      </w:pPr>
+    </w:lvl>
+    <w:lvl w:ilvl="8" w:tplc="FFFFFFFF" w:tentative="1">
+      <w:start w:val="1"/>
+      <w:numFmt w:val="lowerRoman"/>
+      <w:lvlText w:val="%9."/>
+      <w:lvlJc w:val="right"/>
+      <w:pPr>
+        <w:ind w:left="6480" w:hanging="180"/>
+      </w:pPr>
+    </w:lvl>
+  </w:abstractNum>
+  <w:abstractNum w:abstractNumId="5" w15:restartNumberingAfterBreak="0">
+    <w:nsid w:val="76C70895"/>
+    <w:multiLevelType w:val="hybridMultilevel"/>
+    <w:tmpl w:val="E14829B6"/>
+    <w:lvl w:ilvl="0" w:tplc="0409000F">
+      <w:start w:val="1"/>
+      <w:numFmt w:val="decimal"/>
+      <w:lvlText w:val="%1."/>
+      <w:lvlJc w:val="left"/>
+      <w:pPr>
+        <w:ind w:left="1440" w:hanging="360"/>
       </w:pPr>
     </w:lvl>
     <w:lvl w:ilvl="1" w:tplc="04090019" w:tentative="1">
@@ -5820,7 +6937,7 @@
       <w:lvlText w:val="%2."/>
       <w:lvlJc w:val="left"/>
       <w:pPr>
-        <w:ind w:left="1440" w:hanging="360"/>
+        <w:ind w:left="2160" w:hanging="360"/>
       </w:pPr>
     </w:lvl>
     <w:lvl w:ilvl="2" w:tplc="0409001B" w:tentative="1">
@@ -5829,7 +6946,7 @@
       <w:lvlText w:val="%3."/>
       <w:lvlJc w:val="right"/>
       <w:pPr>
-        <w:ind w:left="2160" w:hanging="180"/>
+        <w:ind w:left="2880" w:hanging="180"/>
       </w:pPr>
     </w:lvl>
     <w:lvl w:ilvl="3" w:tplc="0409000F" w:tentative="1">
@@ -5838,7 +6955,7 @@
       <w:lvlText w:val="%4."/>
       <w:lvlJc w:val="left"/>
       <w:pPr>
-        <w:ind w:left="2880" w:hanging="360"/>
+        <w:ind w:left="3600" w:hanging="360"/>
       </w:pPr>
     </w:lvl>
     <w:lvl w:ilvl="4" w:tplc="04090019" w:tentative="1">
@@ -5847,7 +6964,7 @@
       <w:lvlText w:val="%5."/>
       <w:lvlJc w:val="left"/>
       <w:pPr>
-        <w:ind w:left="3600" w:hanging="360"/>
+        <w:ind w:left="4320" w:hanging="360"/>
       </w:pPr>
     </w:lvl>
     <w:lvl w:ilvl="5" w:tplc="0409001B" w:tentative="1">
@@ -5856,7 +6973,7 @@
       <w:lvlText w:val="%6."/>
       <w:lvlJc w:val="right"/>
       <w:pPr>
-        <w:ind w:left="4320" w:hanging="180"/>
+        <w:ind w:left="5040" w:hanging="180"/>
       </w:pPr>
     </w:lvl>
     <w:lvl w:ilvl="6" w:tplc="0409000F" w:tentative="1">
@@ -5865,7 +6982,7 @@
       <w:lvlText w:val="%7."/>
       <w:lvlJc w:val="left"/>
       <w:pPr>
-        <w:ind w:left="5040" w:hanging="360"/>
+        <w:ind w:left="5760" w:hanging="360"/>
       </w:pPr>
     </w:lvl>
     <w:lvl w:ilvl="7" w:tplc="04090019" w:tentative="1">
@@ -5874,7 +6991,7 @@
       <w:lvlText w:val="%8."/>
       <w:lvlJc w:val="left"/>
       <w:pPr>
-        <w:ind w:left="5760" w:hanging="360"/>
+        <w:ind w:left="6480" w:hanging="360"/>
       </w:pPr>
     </w:lvl>
     <w:lvl w:ilvl="8" w:tplc="0409001B" w:tentative="1">
@@ -5883,6 +7000,98 @@
       <w:lvlText w:val="%9."/>
       <w:lvlJc w:val="right"/>
       <w:pPr>
+        <w:ind w:left="7200" w:hanging="180"/>
+      </w:pPr>
+    </w:lvl>
+  </w:abstractNum>
+  <w:abstractNum w:abstractNumId="6" w15:restartNumberingAfterBreak="0">
+    <w:nsid w:val="78285CBA"/>
+    <w:multiLevelType w:val="hybridMultilevel"/>
+    <w:tmpl w:val="95E26D6E"/>
+    <w:lvl w:ilvl="0" w:tplc="30C2CDD8">
+      <w:start w:val="1"/>
+      <w:numFmt w:val="lowerLetter"/>
+      <w:lvlText w:val="%1."/>
+      <w:lvlJc w:val="left"/>
+      <w:pPr>
+        <w:ind w:left="720" w:hanging="360"/>
+      </w:pPr>
+      <w:rPr>
+        <w:b w:val="0"/>
+        <w:bCs w:val="0"/>
+        <w:sz w:val="24"/>
+        <w:szCs w:val="24"/>
+      </w:rPr>
+    </w:lvl>
+    <w:lvl w:ilvl="1" w:tplc="04090019" w:tentative="1">
+      <w:start w:val="1"/>
+      <w:numFmt w:val="lowerLetter"/>
+      <w:lvlText w:val="%2."/>
+      <w:lvlJc w:val="left"/>
+      <w:pPr>
+        <w:ind w:left="1440" w:hanging="360"/>
+      </w:pPr>
+    </w:lvl>
+    <w:lvl w:ilvl="2" w:tplc="0409001B" w:tentative="1">
+      <w:start w:val="1"/>
+      <w:numFmt w:val="lowerRoman"/>
+      <w:lvlText w:val="%3."/>
+      <w:lvlJc w:val="right"/>
+      <w:pPr>
+        <w:ind w:left="2160" w:hanging="180"/>
+      </w:pPr>
+    </w:lvl>
+    <w:lvl w:ilvl="3" w:tplc="0409000F" w:tentative="1">
+      <w:start w:val="1"/>
+      <w:numFmt w:val="decimal"/>
+      <w:lvlText w:val="%4."/>
+      <w:lvlJc w:val="left"/>
+      <w:pPr>
+        <w:ind w:left="2880" w:hanging="360"/>
+      </w:pPr>
+    </w:lvl>
+    <w:lvl w:ilvl="4" w:tplc="04090019" w:tentative="1">
+      <w:start w:val="1"/>
+      <w:numFmt w:val="lowerLetter"/>
+      <w:lvlText w:val="%5."/>
+      <w:lvlJc w:val="left"/>
+      <w:pPr>
+        <w:ind w:left="3600" w:hanging="360"/>
+      </w:pPr>
+    </w:lvl>
+    <w:lvl w:ilvl="5" w:tplc="0409001B" w:tentative="1">
+      <w:start w:val="1"/>
+      <w:numFmt w:val="lowerRoman"/>
+      <w:lvlText w:val="%6."/>
+      <w:lvlJc w:val="right"/>
+      <w:pPr>
+        <w:ind w:left="4320" w:hanging="180"/>
+      </w:pPr>
+    </w:lvl>
+    <w:lvl w:ilvl="6" w:tplc="0409000F" w:tentative="1">
+      <w:start w:val="1"/>
+      <w:numFmt w:val="decimal"/>
+      <w:lvlText w:val="%7."/>
+      <w:lvlJc w:val="left"/>
+      <w:pPr>
+        <w:ind w:left="5040" w:hanging="360"/>
+      </w:pPr>
+    </w:lvl>
+    <w:lvl w:ilvl="7" w:tplc="04090019" w:tentative="1">
+      <w:start w:val="1"/>
+      <w:numFmt w:val="lowerLetter"/>
+      <w:lvlText w:val="%8."/>
+      <w:lvlJc w:val="left"/>
+      <w:pPr>
+        <w:ind w:left="5760" w:hanging="360"/>
+      </w:pPr>
+    </w:lvl>
+    <w:lvl w:ilvl="8" w:tplc="0409001B" w:tentative="1">
+      <w:start w:val="1"/>
+      <w:numFmt w:val="lowerRoman"/>
+      <w:lvlText w:val="%9."/>
+      <w:lvlJc w:val="right"/>
+      <w:pPr>
         <w:ind w:left="6480" w:hanging="180"/>
       </w:pPr>
     </w:lvl>
@@ -5891,7 +7100,7 @@
     <w:abstractNumId w:val="0"/>
   </w:num>
   <w:num w:numId="2" w16cid:durableId="1389954477">
-    <w:abstractNumId w:val="4"/>
+    <w:abstractNumId w:val="6"/>
   </w:num>
   <w:num w:numId="3" w16cid:durableId="1955206899">
     <w:abstractNumId w:val="1"/>
@@ -5901,6 +7110,12 @@
   </w:num>
   <w:num w:numId="5" w16cid:durableId="481505576">
     <w:abstractNumId w:val="2"/>
+  </w:num>
+  <w:num w:numId="6" w16cid:durableId="545265938">
+    <w:abstractNumId w:val="5"/>
+  </w:num>
+  <w:num w:numId="7" w16cid:durableId="1227840296">
+    <w:abstractNumId w:val="4"/>
   </w:num>
 </w:numbering>
 </file>

</xml_diff>